<commit_message>
projeto novo adicionado e alterações nas descrições
</commit_message>
<xml_diff>
--- a/Juliana Santiago de Freitas - Desenvolvedora Front-End.docx
+++ b/Juliana Santiago de Freitas - Desenvolvedora Front-End.docx
@@ -74,7 +74,43 @@
         <w:rPr>
           <w:szCs w:val="22"/>
         </w:rPr>
-        <w:t>Desenvolvedora Front-End em transição da área de Segurança para Tecnologia, com formação em Desenvolvimento Front-End e cursando Análise e Desenvolvimento de Sistemas. Proficiente em HTML, CSS, JavaScript, React, Git/GitHub, Bootstrap e Figma. Busco uma oportunidade para aplicar minhas habilidades e colaborar em projetos inovadores que impactem positivamente a experiência do usuário.</w:t>
+        <w:t>Desenvolvedora Front-End em transição da área de Segurança para Tecnologia, com formação em Desenvolvimento Front-End e</w:t>
+      </w:r>
+      <w:r>
+        <w:rPr>
+          <w:szCs w:val="22"/>
+        </w:rPr>
+        <w:t xml:space="preserve"> dando continuidade no curso para Full-Stack,</w:t>
+      </w:r>
+      <w:r>
+        <w:rPr>
+          <w:szCs w:val="22"/>
+        </w:rPr>
+        <w:t xml:space="preserve"> atualmente </w:t>
+      </w:r>
+      <w:r>
+        <w:rPr>
+          <w:szCs w:val="22"/>
+        </w:rPr>
+        <w:t xml:space="preserve">também cursando </w:t>
+      </w:r>
+      <w:r>
+        <w:rPr>
+          <w:szCs w:val="22"/>
+        </w:rPr>
+        <w:t>Análise e Desenvolvimento de Sistemas. Possuo conhecimentos em HTML, CSS, JavaScript, React, Git/GitHub, Bootstrap e Figma. Estou em busca de uma oportunidade para aplicar minhas habilidades técnicas e colaborar de forma p</w:t>
+      </w:r>
+      <w:r>
+        <w:rPr>
+          <w:szCs w:val="22"/>
+        </w:rPr>
+        <w:t>ositiva</w:t>
+      </w:r>
+      <w:r>
+        <w:rPr>
+          <w:szCs w:val="22"/>
+        </w:rPr>
+        <w:t xml:space="preserve"> com o time</w:t>
       </w:r>
     </w:p>
     <w:p>
@@ -238,15 +274,108 @@
           <w:bCs/>
           <w:szCs w:val="22"/>
         </w:rPr>
-        <w:t xml:space="preserve">        </w:t>
+        <w:t>DevFlix:</w:t>
       </w:r>
+    </w:p>
+    <w:p>
+      <w:pPr>
+        <w:numPr>
+          <w:ilvl w:val="0"/>
+          <w:numId w:val="44"/>
+        </w:numPr>
+        <w:spacing w:after="3" w:line="240" w:lineRule="auto"/>
+        <w:rPr>
+          <w:szCs w:val="22"/>
+        </w:rPr>
+      </w:pPr>
       <w:r>
+        <w:rPr>
+          <w:szCs w:val="22"/>
+        </w:rPr>
+        <w:t>Plataforma de streaming com informações detalhadas sobre filmes e séries, conectada a uma API para atualizações constantes.</w:t>
+      </w:r>
+    </w:p>
+    <w:p>
+      <w:pPr>
+        <w:spacing w:after="3" w:line="240" w:lineRule="auto"/>
+        <w:ind w:left="360"/>
         <w:rPr>
           <w:b/>
           <w:bCs/>
           <w:szCs w:val="22"/>
         </w:rPr>
-        <w:t>DevFlix:</w:t>
+      </w:pPr>
+      <w:r>
+        <w:rPr>
+          <w:szCs w:val="22"/>
+        </w:rPr>
+        <w:br/>
+      </w:r>
+      <w:r>
+        <w:rPr>
+          <w:b/>
+          <w:bCs/>
+          <w:szCs w:val="22"/>
+        </w:rPr>
+        <w:t>Conversor de Moedas:</w:t>
+      </w:r>
+    </w:p>
+    <w:p>
+      <w:pPr>
+        <w:numPr>
+          <w:ilvl w:val="0"/>
+          <w:numId w:val="43"/>
+        </w:numPr>
+        <w:pBdr>
+          <w:top w:val="single" w:sz="2" w:space="0" w:color="E4E4E7"/>
+          <w:left w:val="single" w:sz="2" w:space="0" w:color="E4E4E7"/>
+          <w:bottom w:val="single" w:sz="2" w:space="20" w:color="E4E4E7"/>
+          <w:right w:val="single" w:sz="2" w:space="0" w:color="E4E4E7"/>
+        </w:pBdr>
+        <w:shd w:val="clear" w:color="auto" w:fill="FFFFFF"/>
+        <w:spacing w:before="120" w:after="120" w:line="240" w:lineRule="auto"/>
+        <w:rPr>
+          <w:rFonts w:ascii="Arial" w:eastAsia="Times New Roman" w:hAnsi="Arial" w:cs="Arial"/>
+          <w:color w:val="374151"/>
+          <w:kern w:val="0"/>
+          <w:sz w:val="20"/>
+          <w:szCs w:val="20"/>
+          <w14:ligatures w14:val="none"/>
+        </w:rPr>
+      </w:pPr>
+      <w:r>
+        <w:rPr>
+          <w:rFonts w:ascii="Arial" w:eastAsia="Times New Roman" w:hAnsi="Arial" w:cs="Arial"/>
+          <w:color w:val="374151"/>
+          <w:kern w:val="0"/>
+          <w:sz w:val="20"/>
+          <w:szCs w:val="20"/>
+          <w14:ligatures w14:val="none"/>
+        </w:rPr>
+        <w:t>Página para conversão de Reais em Dólares, Euros e Bitcoins, com interface intuitiva e taxas atualizadas via API.</w:t>
+      </w:r>
+    </w:p>
+    <w:p>
+      <w:pPr>
+        <w:pStyle w:val="PargrafodaLista"/>
+        <w:spacing w:after="3"/>
+        <w:rPr>
+          <w:szCs w:val="22"/>
+        </w:rPr>
+      </w:pPr>
+      <w:r>
+        <w:rPr>
+          <w:b/>
+          <w:bCs/>
+          <w:szCs w:val="22"/>
+        </w:rPr>
+        <w:t>Previsão do Tempo:</w:t>
+      </w:r>
+      <w:r>
+        <w:rPr>
+          <w:szCs w:val="22"/>
+        </w:rPr>
+        <w:t> </w:t>
       </w:r>
     </w:p>
     <w:p>
@@ -258,80 +387,6 @@
         </w:numPr>
         <w:spacing w:after="3"/>
         <w:rPr>
-          <w:b/>
-          <w:bCs/>
-          <w:szCs w:val="22"/>
-        </w:rPr>
-      </w:pPr>
-      <w:r>
-        <w:rPr>
-          <w:szCs w:val="22"/>
-        </w:rPr>
-        <w:t>Plataforma de streaming com informações detalhadas sobre filmes e séries, conectada a uma API para atualizações constantes.</w:t>
-      </w:r>
-      <w:r>
-        <w:rPr>
-          <w:szCs w:val="22"/>
-        </w:rPr>
-        <w:br/>
-      </w:r>
-      <w:r>
-        <w:rPr>
-          <w:b/>
-          <w:bCs/>
-          <w:szCs w:val="22"/>
-        </w:rPr>
-        <w:t>Conversor de Moedas:</w:t>
-      </w:r>
-    </w:p>
-    <w:p>
-      <w:pPr>
-        <w:pStyle w:val="PargrafodaLista"/>
-        <w:numPr>
-          <w:ilvl w:val="0"/>
-          <w:numId w:val="43"/>
-        </w:numPr>
-        <w:spacing w:after="3"/>
-        <w:rPr>
-          <w:szCs w:val="22"/>
-        </w:rPr>
-      </w:pPr>
-      <w:r>
-        <w:rPr>
-          <w:szCs w:val="22"/>
-        </w:rPr>
-        <w:t>Página para conversão de Reais em Dólares, Euros e Bitcoins, com interface intuitiva e taxas atualizadas via API.</w:t>
-      </w:r>
-      <w:r>
-        <w:rPr>
-          <w:szCs w:val="22"/>
-        </w:rPr>
-        <w:br/>
-      </w:r>
-      <w:r>
-        <w:rPr>
-          <w:b/>
-          <w:bCs/>
-          <w:szCs w:val="22"/>
-        </w:rPr>
-        <w:t>Previsão do Tempo:</w:t>
-      </w:r>
-      <w:r>
-        <w:rPr>
-          <w:szCs w:val="22"/>
-        </w:rPr>
-        <w:t> </w:t>
-      </w:r>
-    </w:p>
-    <w:p>
-      <w:pPr>
-        <w:pStyle w:val="PargrafodaLista"/>
-        <w:numPr>
-          <w:ilvl w:val="0"/>
-          <w:numId w:val="43"/>
-        </w:numPr>
-        <w:spacing w:after="3"/>
-        <w:rPr>
           <w:szCs w:val="22"/>
         </w:rPr>
       </w:pPr>
@@ -587,7 +642,19 @@
         <w:rPr>
           <w:szCs w:val="22"/>
         </w:rPr>
-        <w:t>Aprendizado em Back-End e Desenvolvimento Mobile</w:t>
+        <w:t>Back-End</w:t>
+      </w:r>
+      <w:r>
+        <w:rPr>
+          <w:szCs w:val="22"/>
+        </w:rPr>
+        <w:t>, IA</w:t>
+      </w:r>
+      <w:r>
+        <w:rPr>
+          <w:szCs w:val="22"/>
+        </w:rPr>
+        <w:t xml:space="preserve"> e Desenvolvimento Mobile</w:t>
       </w:r>
     </w:p>
     <w:p>
@@ -777,6 +844,155 @@
     </w:lvl>
   </w:abstractNum>
   <w:abstractNum w:abstractNumId="1" w15:restartNumberingAfterBreak="0">
+    <w:nsid w:val="07F20A56"/>
+    <w:multiLevelType w:val="multilevel"/>
+    <w:tmpl w:val="7FF6A8B0"/>
+    <w:lvl w:ilvl="0">
+      <w:start w:val="1"/>
+      <w:numFmt w:val="bullet"/>
+      <w:lvlText w:val=""/>
+      <w:lvlJc w:val="left"/>
+      <w:pPr>
+        <w:tabs>
+          <w:tab w:val="num" w:pos="720"/>
+        </w:tabs>
+        <w:ind w:left="720" w:hanging="360"/>
+      </w:pPr>
+      <w:rPr>
+        <w:rFonts w:ascii="Symbol" w:hAnsi="Symbol" w:hint="default"/>
+        <w:sz w:val="20"/>
+      </w:rPr>
+    </w:lvl>
+    <w:lvl w:ilvl="1" w:tentative="1">
+      <w:start w:val="1"/>
+      <w:numFmt w:val="bullet"/>
+      <w:lvlText w:val=""/>
+      <w:lvlJc w:val="left"/>
+      <w:pPr>
+        <w:tabs>
+          <w:tab w:val="num" w:pos="1440"/>
+        </w:tabs>
+        <w:ind w:left="1440" w:hanging="360"/>
+      </w:pPr>
+      <w:rPr>
+        <w:rFonts w:ascii="Symbol" w:hAnsi="Symbol" w:hint="default"/>
+        <w:sz w:val="20"/>
+      </w:rPr>
+    </w:lvl>
+    <w:lvl w:ilvl="2" w:tentative="1">
+      <w:start w:val="1"/>
+      <w:numFmt w:val="bullet"/>
+      <w:lvlText w:val=""/>
+      <w:lvlJc w:val="left"/>
+      <w:pPr>
+        <w:tabs>
+          <w:tab w:val="num" w:pos="2160"/>
+        </w:tabs>
+        <w:ind w:left="2160" w:hanging="360"/>
+      </w:pPr>
+      <w:rPr>
+        <w:rFonts w:ascii="Symbol" w:hAnsi="Symbol" w:hint="default"/>
+        <w:sz w:val="20"/>
+      </w:rPr>
+    </w:lvl>
+    <w:lvl w:ilvl="3" w:tentative="1">
+      <w:start w:val="1"/>
+      <w:numFmt w:val="bullet"/>
+      <w:lvlText w:val=""/>
+      <w:lvlJc w:val="left"/>
+      <w:pPr>
+        <w:tabs>
+          <w:tab w:val="num" w:pos="2880"/>
+        </w:tabs>
+        <w:ind w:left="2880" w:hanging="360"/>
+      </w:pPr>
+      <w:rPr>
+        <w:rFonts w:ascii="Symbol" w:hAnsi="Symbol" w:hint="default"/>
+        <w:sz w:val="20"/>
+      </w:rPr>
+    </w:lvl>
+    <w:lvl w:ilvl="4" w:tentative="1">
+      <w:start w:val="1"/>
+      <w:numFmt w:val="bullet"/>
+      <w:lvlText w:val=""/>
+      <w:lvlJc w:val="left"/>
+      <w:pPr>
+        <w:tabs>
+          <w:tab w:val="num" w:pos="3600"/>
+        </w:tabs>
+        <w:ind w:left="3600" w:hanging="360"/>
+      </w:pPr>
+      <w:rPr>
+        <w:rFonts w:ascii="Symbol" w:hAnsi="Symbol" w:hint="default"/>
+        <w:sz w:val="20"/>
+      </w:rPr>
+    </w:lvl>
+    <w:lvl w:ilvl="5" w:tentative="1">
+      <w:start w:val="1"/>
+      <w:numFmt w:val="bullet"/>
+      <w:lvlText w:val=""/>
+      <w:lvlJc w:val="left"/>
+      <w:pPr>
+        <w:tabs>
+          <w:tab w:val="num" w:pos="4320"/>
+        </w:tabs>
+        <w:ind w:left="4320" w:hanging="360"/>
+      </w:pPr>
+      <w:rPr>
+        <w:rFonts w:ascii="Symbol" w:hAnsi="Symbol" w:hint="default"/>
+        <w:sz w:val="20"/>
+      </w:rPr>
+    </w:lvl>
+    <w:lvl w:ilvl="6" w:tentative="1">
+      <w:start w:val="1"/>
+      <w:numFmt w:val="bullet"/>
+      <w:lvlText w:val=""/>
+      <w:lvlJc w:val="left"/>
+      <w:pPr>
+        <w:tabs>
+          <w:tab w:val="num" w:pos="5040"/>
+        </w:tabs>
+        <w:ind w:left="5040" w:hanging="360"/>
+      </w:pPr>
+      <w:rPr>
+        <w:rFonts w:ascii="Symbol" w:hAnsi="Symbol" w:hint="default"/>
+        <w:sz w:val="20"/>
+      </w:rPr>
+    </w:lvl>
+    <w:lvl w:ilvl="7" w:tentative="1">
+      <w:start w:val="1"/>
+      <w:numFmt w:val="bullet"/>
+      <w:lvlText w:val=""/>
+      <w:lvlJc w:val="left"/>
+      <w:pPr>
+        <w:tabs>
+          <w:tab w:val="num" w:pos="5760"/>
+        </w:tabs>
+        <w:ind w:left="5760" w:hanging="360"/>
+      </w:pPr>
+      <w:rPr>
+        <w:rFonts w:ascii="Symbol" w:hAnsi="Symbol" w:hint="default"/>
+        <w:sz w:val="20"/>
+      </w:rPr>
+    </w:lvl>
+    <w:lvl w:ilvl="8" w:tentative="1">
+      <w:start w:val="1"/>
+      <w:numFmt w:val="bullet"/>
+      <w:lvlText w:val=""/>
+      <w:lvlJc w:val="left"/>
+      <w:pPr>
+        <w:tabs>
+          <w:tab w:val="num" w:pos="6480"/>
+        </w:tabs>
+        <w:ind w:left="6480" w:hanging="360"/>
+      </w:pPr>
+      <w:rPr>
+        <w:rFonts w:ascii="Symbol" w:hAnsi="Symbol" w:hint="default"/>
+        <w:sz w:val="20"/>
+      </w:rPr>
+    </w:lvl>
+  </w:abstractNum>
+  <w:abstractNum w:abstractNumId="2" w15:restartNumberingAfterBreak="0">
     <w:nsid w:val="09D86744"/>
     <w:multiLevelType w:val="multilevel"/>
     <w:tmpl w:val="E892D13C"/>
@@ -925,7 +1141,7 @@
       </w:rPr>
     </w:lvl>
   </w:abstractNum>
-  <w:abstractNum w:abstractNumId="2" w15:restartNumberingAfterBreak="0">
+  <w:abstractNum w:abstractNumId="3" w15:restartNumberingAfterBreak="0">
     <w:nsid w:val="0C704B2C"/>
     <w:multiLevelType w:val="multilevel"/>
     <w:tmpl w:val="564AD256"/>
@@ -1074,7 +1290,7 @@
       </w:rPr>
     </w:lvl>
   </w:abstractNum>
-  <w:abstractNum w:abstractNumId="3" w15:restartNumberingAfterBreak="0">
+  <w:abstractNum w:abstractNumId="4" w15:restartNumberingAfterBreak="0">
     <w:nsid w:val="0D1D55B7"/>
     <w:multiLevelType w:val="hybridMultilevel"/>
     <w:tmpl w:val="6D68C966"/>
@@ -1187,7 +1403,7 @@
       </w:rPr>
     </w:lvl>
   </w:abstractNum>
-  <w:abstractNum w:abstractNumId="4" w15:restartNumberingAfterBreak="0">
+  <w:abstractNum w:abstractNumId="5" w15:restartNumberingAfterBreak="0">
     <w:nsid w:val="0F295215"/>
     <w:multiLevelType w:val="multilevel"/>
     <w:tmpl w:val="8F982D42"/>
@@ -1336,7 +1552,7 @@
       </w:rPr>
     </w:lvl>
   </w:abstractNum>
-  <w:abstractNum w:abstractNumId="5" w15:restartNumberingAfterBreak="0">
+  <w:abstractNum w:abstractNumId="6" w15:restartNumberingAfterBreak="0">
     <w:nsid w:val="1049053A"/>
     <w:multiLevelType w:val="multilevel"/>
     <w:tmpl w:val="420A002A"/>
@@ -1485,7 +1701,7 @@
       </w:rPr>
     </w:lvl>
   </w:abstractNum>
-  <w:abstractNum w:abstractNumId="6" w15:restartNumberingAfterBreak="0">
+  <w:abstractNum w:abstractNumId="7" w15:restartNumberingAfterBreak="0">
     <w:nsid w:val="110D4CA7"/>
     <w:multiLevelType w:val="multilevel"/>
     <w:tmpl w:val="C0E81DB0"/>
@@ -1634,7 +1850,7 @@
       </w:rPr>
     </w:lvl>
   </w:abstractNum>
-  <w:abstractNum w:abstractNumId="7" w15:restartNumberingAfterBreak="0">
+  <w:abstractNum w:abstractNumId="8" w15:restartNumberingAfterBreak="0">
     <w:nsid w:val="13444CD4"/>
     <w:multiLevelType w:val="hybridMultilevel"/>
     <w:tmpl w:val="2A1A94C8"/>
@@ -1747,7 +1963,7 @@
       </w:rPr>
     </w:lvl>
   </w:abstractNum>
-  <w:abstractNum w:abstractNumId="8" w15:restartNumberingAfterBreak="0">
+  <w:abstractNum w:abstractNumId="9" w15:restartNumberingAfterBreak="0">
     <w:nsid w:val="16E04CA5"/>
     <w:multiLevelType w:val="multilevel"/>
     <w:tmpl w:val="1E4A6F60"/>
@@ -1896,7 +2112,7 @@
       </w:rPr>
     </w:lvl>
   </w:abstractNum>
-  <w:abstractNum w:abstractNumId="9" w15:restartNumberingAfterBreak="0">
+  <w:abstractNum w:abstractNumId="10" w15:restartNumberingAfterBreak="0">
     <w:nsid w:val="26291BD3"/>
     <w:multiLevelType w:val="hybridMultilevel"/>
     <w:tmpl w:val="03147F56"/>
@@ -2009,7 +2225,7 @@
       </w:rPr>
     </w:lvl>
   </w:abstractNum>
-  <w:abstractNum w:abstractNumId="10" w15:restartNumberingAfterBreak="0">
+  <w:abstractNum w:abstractNumId="11" w15:restartNumberingAfterBreak="0">
     <w:nsid w:val="28B57110"/>
     <w:multiLevelType w:val="multilevel"/>
     <w:tmpl w:val="96746BD0"/>
@@ -2158,7 +2374,7 @@
       </w:rPr>
     </w:lvl>
   </w:abstractNum>
-  <w:abstractNum w:abstractNumId="11" w15:restartNumberingAfterBreak="0">
+  <w:abstractNum w:abstractNumId="12" w15:restartNumberingAfterBreak="0">
     <w:nsid w:val="2A0A076D"/>
     <w:multiLevelType w:val="multilevel"/>
     <w:tmpl w:val="27F2F5C4"/>
@@ -2307,7 +2523,7 @@
       </w:rPr>
     </w:lvl>
   </w:abstractNum>
-  <w:abstractNum w:abstractNumId="12" w15:restartNumberingAfterBreak="0">
+  <w:abstractNum w:abstractNumId="13" w15:restartNumberingAfterBreak="0">
     <w:nsid w:val="2D2C2187"/>
     <w:multiLevelType w:val="multilevel"/>
     <w:tmpl w:val="E6308522"/>
@@ -2456,7 +2672,7 @@
       </w:rPr>
     </w:lvl>
   </w:abstractNum>
-  <w:abstractNum w:abstractNumId="13" w15:restartNumberingAfterBreak="0">
+  <w:abstractNum w:abstractNumId="14" w15:restartNumberingAfterBreak="0">
     <w:nsid w:val="2D4B4E84"/>
     <w:multiLevelType w:val="multilevel"/>
     <w:tmpl w:val="E16EDB54"/>
@@ -2605,7 +2821,7 @@
       </w:rPr>
     </w:lvl>
   </w:abstractNum>
-  <w:abstractNum w:abstractNumId="14" w15:restartNumberingAfterBreak="0">
+  <w:abstractNum w:abstractNumId="15" w15:restartNumberingAfterBreak="0">
     <w:nsid w:val="2D8A5220"/>
     <w:multiLevelType w:val="multilevel"/>
     <w:tmpl w:val="D06E8CBE"/>
@@ -2754,7 +2970,7 @@
       </w:rPr>
     </w:lvl>
   </w:abstractNum>
-  <w:abstractNum w:abstractNumId="15" w15:restartNumberingAfterBreak="0">
+  <w:abstractNum w:abstractNumId="16" w15:restartNumberingAfterBreak="0">
     <w:nsid w:val="2FDD7A0A"/>
     <w:multiLevelType w:val="hybridMultilevel"/>
     <w:tmpl w:val="3EE8980A"/>
@@ -2867,7 +3083,7 @@
       </w:rPr>
     </w:lvl>
   </w:abstractNum>
-  <w:abstractNum w:abstractNumId="16" w15:restartNumberingAfterBreak="0">
+  <w:abstractNum w:abstractNumId="17" w15:restartNumberingAfterBreak="0">
     <w:nsid w:val="31C51DDC"/>
     <w:multiLevelType w:val="multilevel"/>
     <w:tmpl w:val="54B663D6"/>
@@ -3016,7 +3232,7 @@
       </w:rPr>
     </w:lvl>
   </w:abstractNum>
-  <w:abstractNum w:abstractNumId="17" w15:restartNumberingAfterBreak="0">
+  <w:abstractNum w:abstractNumId="18" w15:restartNumberingAfterBreak="0">
     <w:nsid w:val="32302674"/>
     <w:multiLevelType w:val="multilevel"/>
     <w:tmpl w:val="E10AF424"/>
@@ -3165,7 +3381,7 @@
       </w:rPr>
     </w:lvl>
   </w:abstractNum>
-  <w:abstractNum w:abstractNumId="18" w15:restartNumberingAfterBreak="0">
+  <w:abstractNum w:abstractNumId="19" w15:restartNumberingAfterBreak="0">
     <w:nsid w:val="33BF6BDF"/>
     <w:multiLevelType w:val="multilevel"/>
     <w:tmpl w:val="40345B6A"/>
@@ -3314,7 +3530,7 @@
       </w:rPr>
     </w:lvl>
   </w:abstractNum>
-  <w:abstractNum w:abstractNumId="19" w15:restartNumberingAfterBreak="0">
+  <w:abstractNum w:abstractNumId="20" w15:restartNumberingAfterBreak="0">
     <w:nsid w:val="3FE61009"/>
     <w:multiLevelType w:val="hybridMultilevel"/>
     <w:tmpl w:val="D146F854"/>
@@ -3427,7 +3643,7 @@
       </w:rPr>
     </w:lvl>
   </w:abstractNum>
-  <w:abstractNum w:abstractNumId="20" w15:restartNumberingAfterBreak="0">
+  <w:abstractNum w:abstractNumId="21" w15:restartNumberingAfterBreak="0">
     <w:nsid w:val="41912160"/>
     <w:multiLevelType w:val="hybridMultilevel"/>
     <w:tmpl w:val="3F783AB8"/>
@@ -3540,7 +3756,7 @@
       </w:rPr>
     </w:lvl>
   </w:abstractNum>
-  <w:abstractNum w:abstractNumId="21" w15:restartNumberingAfterBreak="0">
+  <w:abstractNum w:abstractNumId="22" w15:restartNumberingAfterBreak="0">
     <w:nsid w:val="43A26C1C"/>
     <w:multiLevelType w:val="multilevel"/>
     <w:tmpl w:val="80F6011A"/>
@@ -3689,7 +3905,7 @@
       </w:rPr>
     </w:lvl>
   </w:abstractNum>
-  <w:abstractNum w:abstractNumId="22" w15:restartNumberingAfterBreak="0">
+  <w:abstractNum w:abstractNumId="23" w15:restartNumberingAfterBreak="0">
     <w:nsid w:val="49405948"/>
     <w:multiLevelType w:val="multilevel"/>
     <w:tmpl w:val="DDAA6716"/>
@@ -3838,7 +4054,7 @@
       </w:rPr>
     </w:lvl>
   </w:abstractNum>
-  <w:abstractNum w:abstractNumId="23" w15:restartNumberingAfterBreak="0">
+  <w:abstractNum w:abstractNumId="24" w15:restartNumberingAfterBreak="0">
     <w:nsid w:val="49C851F5"/>
     <w:multiLevelType w:val="multilevel"/>
     <w:tmpl w:val="DC9496DA"/>
@@ -3987,7 +4203,7 @@
       </w:rPr>
     </w:lvl>
   </w:abstractNum>
-  <w:abstractNum w:abstractNumId="24" w15:restartNumberingAfterBreak="0">
+  <w:abstractNum w:abstractNumId="25" w15:restartNumberingAfterBreak="0">
     <w:nsid w:val="4AED2125"/>
     <w:multiLevelType w:val="hybridMultilevel"/>
     <w:tmpl w:val="99B09480"/>
@@ -4100,7 +4316,7 @@
       </w:rPr>
     </w:lvl>
   </w:abstractNum>
-  <w:abstractNum w:abstractNumId="25" w15:restartNumberingAfterBreak="0">
+  <w:abstractNum w:abstractNumId="26" w15:restartNumberingAfterBreak="0">
     <w:nsid w:val="4DAB6D5D"/>
     <w:multiLevelType w:val="multilevel"/>
     <w:tmpl w:val="A998DE06"/>
@@ -4249,7 +4465,7 @@
       </w:rPr>
     </w:lvl>
   </w:abstractNum>
-  <w:abstractNum w:abstractNumId="26" w15:restartNumberingAfterBreak="0">
+  <w:abstractNum w:abstractNumId="27" w15:restartNumberingAfterBreak="0">
     <w:nsid w:val="53720980"/>
     <w:multiLevelType w:val="multilevel"/>
     <w:tmpl w:val="2A2AE392"/>
@@ -4398,7 +4614,7 @@
       </w:rPr>
     </w:lvl>
   </w:abstractNum>
-  <w:abstractNum w:abstractNumId="27" w15:restartNumberingAfterBreak="0">
+  <w:abstractNum w:abstractNumId="28" w15:restartNumberingAfterBreak="0">
     <w:nsid w:val="53C7465C"/>
     <w:multiLevelType w:val="hybridMultilevel"/>
     <w:tmpl w:val="BDDAE776"/>
@@ -4511,7 +4727,7 @@
       </w:rPr>
     </w:lvl>
   </w:abstractNum>
-  <w:abstractNum w:abstractNumId="28" w15:restartNumberingAfterBreak="0">
+  <w:abstractNum w:abstractNumId="29" w15:restartNumberingAfterBreak="0">
     <w:nsid w:val="593D4C3A"/>
     <w:multiLevelType w:val="multilevel"/>
     <w:tmpl w:val="35882058"/>
@@ -4660,7 +4876,7 @@
       </w:rPr>
     </w:lvl>
   </w:abstractNum>
-  <w:abstractNum w:abstractNumId="29" w15:restartNumberingAfterBreak="0">
+  <w:abstractNum w:abstractNumId="30" w15:restartNumberingAfterBreak="0">
     <w:nsid w:val="5A3C7485"/>
     <w:multiLevelType w:val="multilevel"/>
     <w:tmpl w:val="C024DACC"/>
@@ -4809,7 +5025,7 @@
       </w:rPr>
     </w:lvl>
   </w:abstractNum>
-  <w:abstractNum w:abstractNumId="30" w15:restartNumberingAfterBreak="0">
+  <w:abstractNum w:abstractNumId="31" w15:restartNumberingAfterBreak="0">
     <w:nsid w:val="5AA5225D"/>
     <w:multiLevelType w:val="multilevel"/>
     <w:tmpl w:val="FDA673F6"/>
@@ -4958,7 +5174,156 @@
       </w:rPr>
     </w:lvl>
   </w:abstractNum>
-  <w:abstractNum w:abstractNumId="31" w15:restartNumberingAfterBreak="0">
+  <w:abstractNum w:abstractNumId="32" w15:restartNumberingAfterBreak="0">
+    <w:nsid w:val="5C514C78"/>
+    <w:multiLevelType w:val="multilevel"/>
+    <w:tmpl w:val="AD60DBD6"/>
+    <w:lvl w:ilvl="0">
+      <w:start w:val="1"/>
+      <w:numFmt w:val="bullet"/>
+      <w:lvlText w:val=""/>
+      <w:lvlJc w:val="left"/>
+      <w:pPr>
+        <w:tabs>
+          <w:tab w:val="num" w:pos="720"/>
+        </w:tabs>
+        <w:ind w:left="720" w:hanging="360"/>
+      </w:pPr>
+      <w:rPr>
+        <w:rFonts w:ascii="Symbol" w:hAnsi="Symbol" w:hint="default"/>
+        <w:sz w:val="20"/>
+      </w:rPr>
+    </w:lvl>
+    <w:lvl w:ilvl="1" w:tentative="1">
+      <w:start w:val="1"/>
+      <w:numFmt w:val="bullet"/>
+      <w:lvlText w:val=""/>
+      <w:lvlJc w:val="left"/>
+      <w:pPr>
+        <w:tabs>
+          <w:tab w:val="num" w:pos="1440"/>
+        </w:tabs>
+        <w:ind w:left="1440" w:hanging="360"/>
+      </w:pPr>
+      <w:rPr>
+        <w:rFonts w:ascii="Symbol" w:hAnsi="Symbol" w:hint="default"/>
+        <w:sz w:val="20"/>
+      </w:rPr>
+    </w:lvl>
+    <w:lvl w:ilvl="2" w:tentative="1">
+      <w:start w:val="1"/>
+      <w:numFmt w:val="bullet"/>
+      <w:lvlText w:val=""/>
+      <w:lvlJc w:val="left"/>
+      <w:pPr>
+        <w:tabs>
+          <w:tab w:val="num" w:pos="2160"/>
+        </w:tabs>
+        <w:ind w:left="2160" w:hanging="360"/>
+      </w:pPr>
+      <w:rPr>
+        <w:rFonts w:ascii="Symbol" w:hAnsi="Symbol" w:hint="default"/>
+        <w:sz w:val="20"/>
+      </w:rPr>
+    </w:lvl>
+    <w:lvl w:ilvl="3" w:tentative="1">
+      <w:start w:val="1"/>
+      <w:numFmt w:val="bullet"/>
+      <w:lvlText w:val=""/>
+      <w:lvlJc w:val="left"/>
+      <w:pPr>
+        <w:tabs>
+          <w:tab w:val="num" w:pos="2880"/>
+        </w:tabs>
+        <w:ind w:left="2880" w:hanging="360"/>
+      </w:pPr>
+      <w:rPr>
+        <w:rFonts w:ascii="Symbol" w:hAnsi="Symbol" w:hint="default"/>
+        <w:sz w:val="20"/>
+      </w:rPr>
+    </w:lvl>
+    <w:lvl w:ilvl="4" w:tentative="1">
+      <w:start w:val="1"/>
+      <w:numFmt w:val="bullet"/>
+      <w:lvlText w:val=""/>
+      <w:lvlJc w:val="left"/>
+      <w:pPr>
+        <w:tabs>
+          <w:tab w:val="num" w:pos="3600"/>
+        </w:tabs>
+        <w:ind w:left="3600" w:hanging="360"/>
+      </w:pPr>
+      <w:rPr>
+        <w:rFonts w:ascii="Symbol" w:hAnsi="Symbol" w:hint="default"/>
+        <w:sz w:val="20"/>
+      </w:rPr>
+    </w:lvl>
+    <w:lvl w:ilvl="5" w:tentative="1">
+      <w:start w:val="1"/>
+      <w:numFmt w:val="bullet"/>
+      <w:lvlText w:val=""/>
+      <w:lvlJc w:val="left"/>
+      <w:pPr>
+        <w:tabs>
+          <w:tab w:val="num" w:pos="4320"/>
+        </w:tabs>
+        <w:ind w:left="4320" w:hanging="360"/>
+      </w:pPr>
+      <w:rPr>
+        <w:rFonts w:ascii="Symbol" w:hAnsi="Symbol" w:hint="default"/>
+        <w:sz w:val="20"/>
+      </w:rPr>
+    </w:lvl>
+    <w:lvl w:ilvl="6" w:tentative="1">
+      <w:start w:val="1"/>
+      <w:numFmt w:val="bullet"/>
+      <w:lvlText w:val=""/>
+      <w:lvlJc w:val="left"/>
+      <w:pPr>
+        <w:tabs>
+          <w:tab w:val="num" w:pos="5040"/>
+        </w:tabs>
+        <w:ind w:left="5040" w:hanging="360"/>
+      </w:pPr>
+      <w:rPr>
+        <w:rFonts w:ascii="Symbol" w:hAnsi="Symbol" w:hint="default"/>
+        <w:sz w:val="20"/>
+      </w:rPr>
+    </w:lvl>
+    <w:lvl w:ilvl="7" w:tentative="1">
+      <w:start w:val="1"/>
+      <w:numFmt w:val="bullet"/>
+      <w:lvlText w:val=""/>
+      <w:lvlJc w:val="left"/>
+      <w:pPr>
+        <w:tabs>
+          <w:tab w:val="num" w:pos="5760"/>
+        </w:tabs>
+        <w:ind w:left="5760" w:hanging="360"/>
+      </w:pPr>
+      <w:rPr>
+        <w:rFonts w:ascii="Symbol" w:hAnsi="Symbol" w:hint="default"/>
+        <w:sz w:val="20"/>
+      </w:rPr>
+    </w:lvl>
+    <w:lvl w:ilvl="8" w:tentative="1">
+      <w:start w:val="1"/>
+      <w:numFmt w:val="bullet"/>
+      <w:lvlText w:val=""/>
+      <w:lvlJc w:val="left"/>
+      <w:pPr>
+        <w:tabs>
+          <w:tab w:val="num" w:pos="6480"/>
+        </w:tabs>
+        <w:ind w:left="6480" w:hanging="360"/>
+      </w:pPr>
+      <w:rPr>
+        <w:rFonts w:ascii="Symbol" w:hAnsi="Symbol" w:hint="default"/>
+        <w:sz w:val="20"/>
+      </w:rPr>
+    </w:lvl>
+  </w:abstractNum>
+  <w:abstractNum w:abstractNumId="33" w15:restartNumberingAfterBreak="0">
     <w:nsid w:val="5CE1671B"/>
     <w:multiLevelType w:val="multilevel"/>
     <w:tmpl w:val="6D281786"/>
@@ -5107,7 +5472,7 @@
       </w:rPr>
     </w:lvl>
   </w:abstractNum>
-  <w:abstractNum w:abstractNumId="32" w15:restartNumberingAfterBreak="0">
+  <w:abstractNum w:abstractNumId="34" w15:restartNumberingAfterBreak="0">
     <w:nsid w:val="5E635828"/>
     <w:multiLevelType w:val="multilevel"/>
     <w:tmpl w:val="6C48941A"/>
@@ -5256,7 +5621,7 @@
       </w:rPr>
     </w:lvl>
   </w:abstractNum>
-  <w:abstractNum w:abstractNumId="33" w15:restartNumberingAfterBreak="0">
+  <w:abstractNum w:abstractNumId="35" w15:restartNumberingAfterBreak="0">
     <w:nsid w:val="6040391C"/>
     <w:multiLevelType w:val="hybridMultilevel"/>
     <w:tmpl w:val="5088C540"/>
@@ -5468,7 +5833,7 @@
       </w:rPr>
     </w:lvl>
   </w:abstractNum>
-  <w:abstractNum w:abstractNumId="34" w15:restartNumberingAfterBreak="0">
+  <w:abstractNum w:abstractNumId="36" w15:restartNumberingAfterBreak="0">
     <w:nsid w:val="661F73FF"/>
     <w:multiLevelType w:val="hybridMultilevel"/>
     <w:tmpl w:val="AC40C004"/>
@@ -5581,7 +5946,7 @@
       </w:rPr>
     </w:lvl>
   </w:abstractNum>
-  <w:abstractNum w:abstractNumId="35" w15:restartNumberingAfterBreak="0">
+  <w:abstractNum w:abstractNumId="37" w15:restartNumberingAfterBreak="0">
     <w:nsid w:val="6FBC5974"/>
     <w:multiLevelType w:val="multilevel"/>
     <w:tmpl w:val="0C8A4548"/>
@@ -5730,7 +6095,7 @@
       </w:rPr>
     </w:lvl>
   </w:abstractNum>
-  <w:abstractNum w:abstractNumId="36" w15:restartNumberingAfterBreak="0">
+  <w:abstractNum w:abstractNumId="38" w15:restartNumberingAfterBreak="0">
     <w:nsid w:val="71017EC8"/>
     <w:multiLevelType w:val="multilevel"/>
     <w:tmpl w:val="40EAB96E"/>
@@ -5879,7 +6244,7 @@
       </w:rPr>
     </w:lvl>
   </w:abstractNum>
-  <w:abstractNum w:abstractNumId="37" w15:restartNumberingAfterBreak="0">
+  <w:abstractNum w:abstractNumId="39" w15:restartNumberingAfterBreak="0">
     <w:nsid w:val="72730708"/>
     <w:multiLevelType w:val="multilevel"/>
     <w:tmpl w:val="CE24B57A"/>
@@ -6028,7 +6393,7 @@
       </w:rPr>
     </w:lvl>
   </w:abstractNum>
-  <w:abstractNum w:abstractNumId="38" w15:restartNumberingAfterBreak="0">
+  <w:abstractNum w:abstractNumId="40" w15:restartNumberingAfterBreak="0">
     <w:nsid w:val="73375053"/>
     <w:multiLevelType w:val="multilevel"/>
     <w:tmpl w:val="81D8C2FC"/>
@@ -6177,7 +6542,7 @@
       </w:rPr>
     </w:lvl>
   </w:abstractNum>
-  <w:abstractNum w:abstractNumId="39" w15:restartNumberingAfterBreak="0">
+  <w:abstractNum w:abstractNumId="41" w15:restartNumberingAfterBreak="0">
     <w:nsid w:val="7527331F"/>
     <w:multiLevelType w:val="multilevel"/>
     <w:tmpl w:val="C49063DE"/>
@@ -6326,7 +6691,7 @@
       </w:rPr>
     </w:lvl>
   </w:abstractNum>
-  <w:abstractNum w:abstractNumId="40" w15:restartNumberingAfterBreak="0">
+  <w:abstractNum w:abstractNumId="42" w15:restartNumberingAfterBreak="0">
     <w:nsid w:val="75D70FD5"/>
     <w:multiLevelType w:val="multilevel"/>
     <w:tmpl w:val="09E04AFE"/>
@@ -6475,7 +6840,7 @@
       </w:rPr>
     </w:lvl>
   </w:abstractNum>
-  <w:abstractNum w:abstractNumId="41" w15:restartNumberingAfterBreak="0">
+  <w:abstractNum w:abstractNumId="43" w15:restartNumberingAfterBreak="0">
     <w:nsid w:val="7E1C3C71"/>
     <w:multiLevelType w:val="hybridMultilevel"/>
     <w:tmpl w:val="DACAF942"/>
@@ -6588,7 +6953,7 @@
       </w:rPr>
     </w:lvl>
   </w:abstractNum>
-  <w:abstractNum w:abstractNumId="42" w15:restartNumberingAfterBreak="0">
+  <w:abstractNum w:abstractNumId="44" w15:restartNumberingAfterBreak="0">
     <w:nsid w:val="7E24777E"/>
     <w:multiLevelType w:val="hybridMultilevel"/>
     <w:tmpl w:val="D03656CE"/>
@@ -6702,133 +7067,139 @@
     </w:lvl>
   </w:abstractNum>
   <w:num w:numId="1" w16cid:durableId="1204903568">
+    <w:abstractNumId w:val="35"/>
+  </w:num>
+  <w:num w:numId="2" w16cid:durableId="93787491">
+    <w:abstractNumId w:val="12"/>
+  </w:num>
+  <w:num w:numId="3" w16cid:durableId="1284457355">
+    <w:abstractNumId w:val="11"/>
+  </w:num>
+  <w:num w:numId="4" w16cid:durableId="1211185207">
+    <w:abstractNumId w:val="39"/>
+  </w:num>
+  <w:num w:numId="5" w16cid:durableId="1659071262">
+    <w:abstractNumId w:val="40"/>
+  </w:num>
+  <w:num w:numId="6" w16cid:durableId="1708867705">
+    <w:abstractNumId w:val="16"/>
+  </w:num>
+  <w:num w:numId="7" w16cid:durableId="1108044014">
+    <w:abstractNumId w:val="2"/>
+  </w:num>
+  <w:num w:numId="8" w16cid:durableId="1531994476">
     <w:abstractNumId w:val="33"/>
   </w:num>
-  <w:num w:numId="2" w16cid:durableId="93787491">
-    <w:abstractNumId w:val="11"/>
-  </w:num>
-  <w:num w:numId="3" w16cid:durableId="1284457355">
-    <w:abstractNumId w:val="10"/>
-  </w:num>
-  <w:num w:numId="4" w16cid:durableId="1211185207">
-    <w:abstractNumId w:val="37"/>
-  </w:num>
-  <w:num w:numId="5" w16cid:durableId="1659071262">
-    <w:abstractNumId w:val="38"/>
-  </w:num>
-  <w:num w:numId="6" w16cid:durableId="1708867705">
-    <w:abstractNumId w:val="15"/>
-  </w:num>
-  <w:num w:numId="7" w16cid:durableId="1108044014">
-    <w:abstractNumId w:val="1"/>
-  </w:num>
-  <w:num w:numId="8" w16cid:durableId="1531994476">
-    <w:abstractNumId w:val="31"/>
-  </w:num>
   <w:num w:numId="9" w16cid:durableId="1151360684">
-    <w:abstractNumId w:val="17"/>
+    <w:abstractNumId w:val="18"/>
   </w:num>
   <w:num w:numId="10" w16cid:durableId="1674062590">
-    <w:abstractNumId w:val="13"/>
+    <w:abstractNumId w:val="14"/>
   </w:num>
   <w:num w:numId="11" w16cid:durableId="585919390">
-    <w:abstractNumId w:val="8"/>
+    <w:abstractNumId w:val="9"/>
   </w:num>
   <w:num w:numId="12" w16cid:durableId="338391928">
-    <w:abstractNumId w:val="25"/>
+    <w:abstractNumId w:val="26"/>
   </w:num>
   <w:num w:numId="13" w16cid:durableId="1408310772">
     <w:abstractNumId w:val="0"/>
   </w:num>
   <w:num w:numId="14" w16cid:durableId="722287765">
+    <w:abstractNumId w:val="30"/>
+  </w:num>
+  <w:num w:numId="15" w16cid:durableId="324820765">
+    <w:abstractNumId w:val="37"/>
+  </w:num>
+  <w:num w:numId="16" w16cid:durableId="1118721766">
+    <w:abstractNumId w:val="4"/>
+  </w:num>
+  <w:num w:numId="17" w16cid:durableId="819887172">
+    <w:abstractNumId w:val="8"/>
+  </w:num>
+  <w:num w:numId="18" w16cid:durableId="597758394">
+    <w:abstractNumId w:val="38"/>
+  </w:num>
+  <w:num w:numId="19" w16cid:durableId="2039963697">
+    <w:abstractNumId w:val="15"/>
+  </w:num>
+  <w:num w:numId="20" w16cid:durableId="1071972541">
+    <w:abstractNumId w:val="44"/>
+  </w:num>
+  <w:num w:numId="21" w16cid:durableId="661469004">
+    <w:abstractNumId w:val="23"/>
+  </w:num>
+  <w:num w:numId="22" w16cid:durableId="1448695941">
+    <w:abstractNumId w:val="3"/>
+  </w:num>
+  <w:num w:numId="23" w16cid:durableId="13192381">
+    <w:abstractNumId w:val="13"/>
+  </w:num>
+  <w:num w:numId="24" w16cid:durableId="374349190">
+    <w:abstractNumId w:val="36"/>
+  </w:num>
+  <w:num w:numId="25" w16cid:durableId="853614664">
+    <w:abstractNumId w:val="10"/>
+  </w:num>
+  <w:num w:numId="26" w16cid:durableId="172915368">
+    <w:abstractNumId w:val="25"/>
+  </w:num>
+  <w:num w:numId="27" w16cid:durableId="1525243821">
+    <w:abstractNumId w:val="21"/>
+  </w:num>
+  <w:num w:numId="28" w16cid:durableId="1313870950">
+    <w:abstractNumId w:val="41"/>
+  </w:num>
+  <w:num w:numId="29" w16cid:durableId="1462647310">
+    <w:abstractNumId w:val="24"/>
+  </w:num>
+  <w:num w:numId="30" w16cid:durableId="401291898">
+    <w:abstractNumId w:val="34"/>
+  </w:num>
+  <w:num w:numId="31" w16cid:durableId="954478863">
+    <w:abstractNumId w:val="7"/>
+  </w:num>
+  <w:num w:numId="32" w16cid:durableId="1472676155">
+    <w:abstractNumId w:val="22"/>
+  </w:num>
+  <w:num w:numId="33" w16cid:durableId="1185250530">
+    <w:abstractNumId w:val="19"/>
+  </w:num>
+  <w:num w:numId="34" w16cid:durableId="1170828924">
+    <w:abstractNumId w:val="5"/>
+  </w:num>
+  <w:num w:numId="35" w16cid:durableId="772630186">
+    <w:abstractNumId w:val="42"/>
+  </w:num>
+  <w:num w:numId="36" w16cid:durableId="1014384241">
+    <w:abstractNumId w:val="17"/>
+  </w:num>
+  <w:num w:numId="37" w16cid:durableId="1091701538">
+    <w:abstractNumId w:val="6"/>
+  </w:num>
+  <w:num w:numId="38" w16cid:durableId="453594866">
+    <w:abstractNumId w:val="31"/>
+  </w:num>
+  <w:num w:numId="39" w16cid:durableId="25645797">
+    <w:abstractNumId w:val="27"/>
+  </w:num>
+  <w:num w:numId="40" w16cid:durableId="673606044">
     <w:abstractNumId w:val="29"/>
   </w:num>
-  <w:num w:numId="15" w16cid:durableId="324820765">
-    <w:abstractNumId w:val="35"/>
-  </w:num>
-  <w:num w:numId="16" w16cid:durableId="1118721766">
-    <w:abstractNumId w:val="3"/>
-  </w:num>
-  <w:num w:numId="17" w16cid:durableId="819887172">
-    <w:abstractNumId w:val="7"/>
-  </w:num>
-  <w:num w:numId="18" w16cid:durableId="597758394">
-    <w:abstractNumId w:val="36"/>
-  </w:num>
-  <w:num w:numId="19" w16cid:durableId="2039963697">
-    <w:abstractNumId w:val="14"/>
-  </w:num>
-  <w:num w:numId="20" w16cid:durableId="1071972541">
-    <w:abstractNumId w:val="42"/>
-  </w:num>
-  <w:num w:numId="21" w16cid:durableId="661469004">
-    <w:abstractNumId w:val="22"/>
-  </w:num>
-  <w:num w:numId="22" w16cid:durableId="1448695941">
-    <w:abstractNumId w:val="2"/>
-  </w:num>
-  <w:num w:numId="23" w16cid:durableId="13192381">
-    <w:abstractNumId w:val="12"/>
-  </w:num>
-  <w:num w:numId="24" w16cid:durableId="374349190">
-    <w:abstractNumId w:val="34"/>
-  </w:num>
-  <w:num w:numId="25" w16cid:durableId="853614664">
-    <w:abstractNumId w:val="9"/>
-  </w:num>
-  <w:num w:numId="26" w16cid:durableId="172915368">
-    <w:abstractNumId w:val="24"/>
-  </w:num>
-  <w:num w:numId="27" w16cid:durableId="1525243821">
+  <w:num w:numId="41" w16cid:durableId="208609059">
     <w:abstractNumId w:val="20"/>
   </w:num>
-  <w:num w:numId="28" w16cid:durableId="1313870950">
-    <w:abstractNumId w:val="39"/>
+  <w:num w:numId="42" w16cid:durableId="560214859">
+    <w:abstractNumId w:val="43"/>
   </w:num>
-  <w:num w:numId="29" w16cid:durableId="1462647310">
-    <w:abstractNumId w:val="23"/>
+  <w:num w:numId="43" w16cid:durableId="823814659">
+    <w:abstractNumId w:val="28"/>
   </w:num>
-  <w:num w:numId="30" w16cid:durableId="401291898">
+  <w:num w:numId="44" w16cid:durableId="361201661">
     <w:abstractNumId w:val="32"/>
   </w:num>
-  <w:num w:numId="31" w16cid:durableId="954478863">
-    <w:abstractNumId w:val="6"/>
-  </w:num>
-  <w:num w:numId="32" w16cid:durableId="1472676155">
-    <w:abstractNumId w:val="21"/>
-  </w:num>
-  <w:num w:numId="33" w16cid:durableId="1185250530">
-    <w:abstractNumId w:val="18"/>
-  </w:num>
-  <w:num w:numId="34" w16cid:durableId="1170828924">
-    <w:abstractNumId w:val="4"/>
-  </w:num>
-  <w:num w:numId="35" w16cid:durableId="772630186">
-    <w:abstractNumId w:val="40"/>
-  </w:num>
-  <w:num w:numId="36" w16cid:durableId="1014384241">
-    <w:abstractNumId w:val="16"/>
-  </w:num>
-  <w:num w:numId="37" w16cid:durableId="1091701538">
-    <w:abstractNumId w:val="5"/>
-  </w:num>
-  <w:num w:numId="38" w16cid:durableId="453594866">
-    <w:abstractNumId w:val="30"/>
-  </w:num>
-  <w:num w:numId="39" w16cid:durableId="25645797">
-    <w:abstractNumId w:val="26"/>
-  </w:num>
-  <w:num w:numId="40" w16cid:durableId="673606044">
-    <w:abstractNumId w:val="28"/>
-  </w:num>
-  <w:num w:numId="41" w16cid:durableId="208609059">
-    <w:abstractNumId w:val="19"/>
-  </w:num>
-  <w:num w:numId="42" w16cid:durableId="560214859">
-    <w:abstractNumId w:val="41"/>
-  </w:num>
-  <w:num w:numId="43" w16cid:durableId="823814659">
-    <w:abstractNumId w:val="27"/>
+  <w:num w:numId="45" w16cid:durableId="156071442">
+    <w:abstractNumId w:val="1"/>
   </w:num>
 </w:numbering>
 </file>
@@ -7267,7 +7638,6 @@
   <w:style w:type="character" w:default="1" w:styleId="Fontepargpadro">
     <w:name w:val="Default Paragraph Font"/>
     <w:uiPriority w:val="1"/>
-    <w:semiHidden/>
     <w:unhideWhenUsed/>
   </w:style>
   <w:style w:type="table" w:default="1" w:styleId="Tabelanormal">

</xml_diff>